<commit_message>
added some mongodb fetches
</commit_message>
<xml_diff>
--- a/GraphQL.docx
+++ b/GraphQL.docx
@@ -3,7 +3,6 @@
 <w:document xmlns:wpc="http://schemas.microsoft.com/office/word/2010/wordprocessingCanvas" xmlns:cx="http://schemas.microsoft.com/office/drawing/2014/chartex" xmlns:cx1="http://schemas.microsoft.com/office/drawing/2015/9/8/chartex" xmlns:cx2="http://schemas.microsoft.com/office/drawing/2015/10/21/chartex" xmlns:cx3="http://schemas.microsoft.com/office/drawing/2016/5/9/chartex" xmlns:cx4="http://schemas.microsoft.com/office/drawing/2016/5/10/chartex" xmlns:cx5="http://schemas.microsoft.com/office/drawing/2016/5/11/chartex" xmlns:cx6="http://schemas.microsoft.com/office/drawing/2016/5/12/chartex" xmlns:cx7="http://schemas.microsoft.com/office/drawing/2016/5/13/chartex" xmlns:cx8="http://schemas.microsoft.com/office/drawing/2016/5/14/chartex" xmlns:mc="http://schemas.openxmlformats.org/markup-compatibility/2006" xmlns:aink="http://schemas.microsoft.com/office/drawing/2016/ink" xmlns:am3d="http://schemas.microsoft.com/office/drawing/2017/model3d" xmlns:o="urn:schemas-microsoft-com:office:office" xmlns:oel="http://schemas.microsoft.com/office/2019/extlst" xmlns:r="http://schemas.openxmlformats.org/officeDocument/2006/relationships" xmlns:m="http://schemas.openxmlformats.org/officeDocument/2006/math" xmlns:v="urn:schemas-microsoft-com:vml" xmlns:wp14="http://schemas.microsoft.com/office/word/2010/wordprocessingDrawing" xmlns:wp="http://schemas.openxmlformats.org/drawingml/2006/wordprocessingDrawing" xmlns:w10="urn:schemas-microsoft-com:office:word" xmlns:w="http://schemas.openxmlformats.org/wordprocessingml/2006/main" xmlns:w14="http://schemas.microsoft.com/office/word/2010/wordml" xmlns:w15="http://schemas.microsoft.com/office/word/2012/wordml" xmlns:w16cex="http://schemas.microsoft.com/office/word/2018/wordml/cex" xmlns:w16cid="http://schemas.microsoft.com/office/word/2016/wordml/cid" xmlns:w16="http://schemas.microsoft.com/office/word/2018/wordml" xmlns:w16sdtdh="http://schemas.microsoft.com/office/word/2020/wordml/sdtdatahash" xmlns:w16se="http://schemas.microsoft.com/office/word/2015/wordml/symex" xmlns:wpg="http://schemas.microsoft.com/office/word/2010/wordprocessingGroup" xmlns:wpi="http://schemas.microsoft.com/office/word/2010/wordprocessingInk" xmlns:wne="http://schemas.microsoft.com/office/word/2006/wordml" xmlns:wps="http://schemas.microsoft.com/office/word/2010/wordprocessingShape" mc:Ignorable="w14 w15 w16se w16cid w16 w16cex w16sdtdh wp14">
   <w:body>
     <w:p>
-      <w:proofErr w:type="spellStart"/>
       <w:r>
         <w:rPr>
           <w:b/>
@@ -13,7 +12,6 @@
         </w:rPr>
         <w:t>GraphQL</w:t>
       </w:r>
-      <w:proofErr w:type="spellEnd"/>
       <w:r>
         <w:br/>
       </w:r>
@@ -34,33 +32,8 @@
           <w:sz w:val="24"/>
           <w:szCs w:val="24"/>
         </w:rPr>
-        <w:t xml:space="preserve">Creating a sample </w:t>
-      </w:r>
-      <w:proofErr w:type="spellStart"/>
-      <w:r>
-        <w:rPr>
-          <w:sz w:val="24"/>
-          <w:szCs w:val="24"/>
-        </w:rPr>
-        <w:t>nodeJS</w:t>
-      </w:r>
-      <w:proofErr w:type="spellEnd"/>
-      <w:r>
-        <w:rPr>
-          <w:sz w:val="24"/>
-          <w:szCs w:val="24"/>
-        </w:rPr>
-        <w:t xml:space="preserve"> Project Using </w:t>
-      </w:r>
-      <w:proofErr w:type="spellStart"/>
-      <w:r>
-        <w:rPr>
-          <w:sz w:val="24"/>
-          <w:szCs w:val="24"/>
-        </w:rPr>
-        <w:t>VSCode</w:t>
-      </w:r>
-      <w:proofErr w:type="spellEnd"/>
+        <w:t>Creating a sample nodeJS Project Using VSCode</w:t>
+      </w:r>
       <w:r>
         <w:rPr>
           <w:sz w:val="24"/>
@@ -90,26 +63,29 @@
           <w:szCs w:val="24"/>
         </w:rPr>
         <w:br/>
-      </w:r>
-      <w:r>
-        <w:br/>
-      </w:r>
-      <w:r>
-        <w:t xml:space="preserve">Extensions to add to </w:t>
-      </w:r>
-      <w:proofErr w:type="spellStart"/>
-      <w:r>
-        <w:t>VSCode</w:t>
-      </w:r>
-      <w:proofErr w:type="spellEnd"/>
-      <w:r>
-        <w:t xml:space="preserve"> for </w:t>
-      </w:r>
-      <w:proofErr w:type="spellStart"/>
-      <w:r>
-        <w:t>GraphQL</w:t>
-      </w:r>
-      <w:proofErr w:type="spellEnd"/>
+        <w:t>Tip: Exposing the GUI for graphiql</w:t>
+      </w:r>
+      <w:r>
+        <w:rPr>
+          <w:sz w:val="24"/>
+          <w:szCs w:val="24"/>
+        </w:rPr>
+        <w:br/>
+        <w:t>Tip: Fetching MongoDB Data with graphql</w:t>
+      </w:r>
+      <w:r>
+        <w:rPr>
+          <w:sz w:val="24"/>
+          <w:szCs w:val="24"/>
+        </w:rPr>
+        <w:br/>
+      </w:r>
+      <w:r>
+        <w:br/>
+      </w:r>
+      <w:r>
+        <w:t>Extensions to add to VSCode for GraphQL</w:t>
+      </w:r>
       <w:r>
         <w:br/>
       </w:r>
@@ -123,13 +99,8 @@
       </w:hyperlink>
     </w:p>
     <w:p>
-      <w:proofErr w:type="spellStart"/>
-      <w:r>
-        <w:t>Youtube</w:t>
-      </w:r>
-      <w:proofErr w:type="spellEnd"/>
-      <w:r>
-        <w:t xml:space="preserve"> Link</w:t>
+      <w:r>
+        <w:t>Youtube Link</w:t>
       </w:r>
       <w:r>
         <w:br/>
@@ -146,15 +117,7 @@
     <w:p>
       <w:r>
         <w:br/>
-        <w:t xml:space="preserve">REST vs </w:t>
-      </w:r>
-      <w:proofErr w:type="spellStart"/>
-      <w:r>
-        <w:t>GraphQL</w:t>
-      </w:r>
-      <w:proofErr w:type="spellEnd"/>
-      <w:r>
-        <w:t xml:space="preserve"> (In terms of how it handles routes/endpoints)</w:t>
+        <w:t>REST vs GraphQL (In terms of how it handles routes/endpoints)</w:t>
       </w:r>
       <w:r>
         <w:br/>
@@ -180,29 +143,14 @@
       </w:r>
       <w:r>
         <w:br/>
-      </w:r>
-      <w:proofErr w:type="spellStart"/>
-      <w:r>
-        <w:t>etc</w:t>
-      </w:r>
-      <w:proofErr w:type="spellEnd"/>
-      <w:r>
-        <w:t>…</w:t>
-      </w:r>
-      <w:r>
-        <w:br/>
-      </w:r>
-      <w:r>
-        <w:br/>
-        <w:t xml:space="preserve">In </w:t>
-      </w:r>
-      <w:proofErr w:type="spellStart"/>
-      <w:r>
-        <w:t>Graphql</w:t>
-      </w:r>
-      <w:proofErr w:type="spellEnd"/>
-      <w:r>
-        <w:t xml:space="preserve"> you only have “</w:t>
+        <w:t>etc…</w:t>
+      </w:r>
+      <w:r>
+        <w:br/>
+      </w:r>
+      <w:r>
+        <w:br/>
+        <w:t>In Graphql you only have “</w:t>
       </w:r>
       <w:r>
         <w:rPr>
@@ -219,13 +167,8 @@
       </w:r>
       <w:r>
         <w:br/>
-        <w:t>/</w:t>
-      </w:r>
-      <w:proofErr w:type="spellStart"/>
-      <w:r>
-        <w:t>graphql</w:t>
-      </w:r>
-      <w:proofErr w:type="spellEnd"/>
+        <w:t>/graphql</w:t>
+      </w:r>
       <w:r>
         <w:br/>
       </w:r>
@@ -253,6 +196,9 @@
     </w:p>
     <w:p>
       <w:r>
+        <w:rPr>
+          <w:noProof/>
+        </w:rPr>
         <w:lastRenderedPageBreak/>
         <w:drawing>
           <wp:inline distT="0" distB="0" distL="0" distR="0" wp14:anchorId="398A61E9" wp14:editId="0AA4C030">
@@ -302,23 +248,18 @@
       </w:r>
       <w:r>
         <w:br/>
-        <w:t xml:space="preserve">Add the </w:t>
-      </w:r>
-      <w:proofErr w:type="spellStart"/>
-      <w:r>
-        <w:t>VSCode</w:t>
-      </w:r>
-      <w:proofErr w:type="spellEnd"/>
-      <w:r>
-        <w:t xml:space="preserve"> Extensions to your VSCODE</w:t>
-      </w:r>
-      <w:r>
-        <w:br/>
-      </w:r>
-      <w:r>
-        <w:br/>
-      </w:r>
-      <w:r>
+        <w:t>Add the VSCode Extensions to your VSCODE</w:t>
+      </w:r>
+      <w:r>
+        <w:br/>
+      </w:r>
+      <w:r>
+        <w:br/>
+      </w:r>
+      <w:r>
+        <w:rPr>
+          <w:noProof/>
+        </w:rPr>
         <w:drawing>
           <wp:inline distT="0" distB="0" distL="0" distR="0" wp14:anchorId="18495510" wp14:editId="505112F0">
             <wp:extent cx="4953691" cy="1438476"/>
@@ -378,44 +319,14 @@
           <w:sz w:val="44"/>
           <w:szCs w:val="44"/>
         </w:rPr>
-        <w:t xml:space="preserve">Creating a sample </w:t>
-      </w:r>
-      <w:proofErr w:type="spellStart"/>
-      <w:r>
-        <w:rPr>
-          <w:sz w:val="44"/>
-          <w:szCs w:val="44"/>
-        </w:rPr>
-        <w:t>nodeJS</w:t>
-      </w:r>
-      <w:proofErr w:type="spellEnd"/>
-      <w:r>
-        <w:rPr>
-          <w:sz w:val="44"/>
-          <w:szCs w:val="44"/>
-        </w:rPr>
-        <w:t xml:space="preserve"> Project Using </w:t>
-      </w:r>
-      <w:proofErr w:type="spellStart"/>
-      <w:r>
-        <w:rPr>
-          <w:sz w:val="44"/>
-          <w:szCs w:val="44"/>
-        </w:rPr>
-        <w:t>VSCode</w:t>
-      </w:r>
-      <w:proofErr w:type="spellEnd"/>
-      <w:r>
-        <w:br/>
-      </w:r>
-      <w:r>
-        <w:t xml:space="preserve">First I create a directory called </w:t>
-      </w:r>
-      <w:proofErr w:type="spellStart"/>
-      <w:r>
-        <w:t>GraphqlProject</w:t>
-      </w:r>
-      <w:proofErr w:type="spellEnd"/>
+        <w:t>Creating a sample nodeJS Project Using VSCode</w:t>
+      </w:r>
+      <w:r>
+        <w:br/>
+      </w:r>
+      <w:r>
+        <w:t>First I create a directory called GraphqlProject</w:t>
+      </w:r>
       <w:r>
         <w:br/>
       </w:r>
@@ -429,20 +340,8 @@
       </w:r>
       <w:r>
         <w:br/>
-      </w:r>
-      <w:proofErr w:type="spellStart"/>
-      <w:r>
-        <w:t>npm</w:t>
-      </w:r>
-      <w:proofErr w:type="spellEnd"/>
-      <w:r>
-        <w:t xml:space="preserve"> </w:t>
-      </w:r>
-      <w:proofErr w:type="spellStart"/>
-      <w:r>
-        <w:t>init</w:t>
-      </w:r>
-      <w:proofErr w:type="spellEnd"/>
+        <w:t>npm init</w:t>
+      </w:r>
       <w:r>
         <w:br/>
       </w:r>
@@ -457,6 +356,9 @@
         <w:br/>
       </w:r>
       <w:r>
+        <w:rPr>
+          <w:noProof/>
+        </w:rPr>
         <w:drawing>
           <wp:inline distT="0" distB="0" distL="0" distR="0" wp14:anchorId="4F9B632D" wp14:editId="359C0794">
             <wp:extent cx="5943600" cy="4990465"/>
@@ -500,23 +402,18 @@
         <w:br/>
       </w:r>
       <w:r>
-        <w:t xml:space="preserve">This will create my </w:t>
-      </w:r>
-      <w:proofErr w:type="spellStart"/>
-      <w:r>
-        <w:t>package.json</w:t>
-      </w:r>
-      <w:proofErr w:type="spellEnd"/>
-      <w:r>
-        <w:t xml:space="preserve"> file for my dependencies</w:t>
-      </w:r>
-      <w:r>
-        <w:br/>
-      </w:r>
-      <w:r>
-        <w:br/>
-      </w:r>
-      <w:r>
+        <w:t>This will create my package.json file for my dependencies</w:t>
+      </w:r>
+      <w:r>
+        <w:br/>
+      </w:r>
+      <w:r>
+        <w:br/>
+      </w:r>
+      <w:r>
+        <w:rPr>
+          <w:noProof/>
+        </w:rPr>
         <w:lastRenderedPageBreak/>
         <w:drawing>
           <wp:inline distT="0" distB="0" distL="0" distR="0" wp14:anchorId="19C240F7" wp14:editId="4C430870">
@@ -559,23 +456,11 @@
       </w:r>
       <w:r>
         <w:br/>
-        <w:t xml:space="preserve">Next, type the following command to install </w:t>
-      </w:r>
-      <w:proofErr w:type="spellStart"/>
-      <w:r>
-        <w:t>expressjs</w:t>
-      </w:r>
-      <w:proofErr w:type="spellEnd"/>
-      <w:r>
-        <w:br/>
-      </w:r>
-      <w:proofErr w:type="spellStart"/>
-      <w:r>
-        <w:t>npm</w:t>
-      </w:r>
-      <w:proofErr w:type="spellEnd"/>
-      <w:r>
-        <w:t xml:space="preserve"> install express</w:t>
+        <w:t>Next, type the following command to install expressjs</w:t>
+      </w:r>
+      <w:r>
+        <w:br/>
+        <w:t>npm install express</w:t>
       </w:r>
       <w:r>
         <w:br/>
@@ -591,6 +476,9 @@
         </w:rPr>
       </w:pPr>
       <w:r>
+        <w:rPr>
+          <w:noProof/>
+        </w:rPr>
         <w:drawing>
           <wp:inline distT="0" distB="0" distL="0" distR="0" wp14:anchorId="4988FA1D" wp14:editId="7FF735EF">
             <wp:extent cx="5943600" cy="3786505"/>
@@ -647,6 +535,9 @@
         <w:br/>
       </w:r>
       <w:r>
+        <w:rPr>
+          <w:noProof/>
+        </w:rPr>
         <w:drawing>
           <wp:inline distT="0" distB="0" distL="0" distR="0" wp14:anchorId="060E20C1" wp14:editId="15631121">
             <wp:extent cx="5943600" cy="4128135"/>
@@ -706,15 +597,7 @@
       </w:r>
       <w:r>
         <w:br/>
-        <w:t xml:space="preserve">This is because we are not creating a traditional REST </w:t>
-      </w:r>
-      <w:proofErr w:type="spellStart"/>
-      <w:r>
-        <w:t>api</w:t>
-      </w:r>
-      <w:proofErr w:type="spellEnd"/>
-      <w:r>
-        <w:t>, but we still need to have some sort of service running to expose a port.</w:t>
+        <w:t>This is because we are not creating a traditional REST api, but we still need to have some sort of service running to expose a port.</w:t>
       </w:r>
       <w:r>
         <w:br/>
@@ -727,54 +610,24 @@
       </w:r>
       <w:r>
         <w:br/>
-      </w:r>
-      <w:proofErr w:type="spellStart"/>
-      <w:r>
-        <w:t>npm</w:t>
-      </w:r>
-      <w:proofErr w:type="spellEnd"/>
-      <w:r>
-        <w:t xml:space="preserve"> </w:t>
-      </w:r>
-      <w:proofErr w:type="spellStart"/>
-      <w:r>
-        <w:t>i</w:t>
-      </w:r>
-      <w:proofErr w:type="spellEnd"/>
-      <w:r>
-        <w:t xml:space="preserve"> </w:t>
-      </w:r>
-      <w:proofErr w:type="spellStart"/>
-      <w:r>
-        <w:t>graphql</w:t>
-      </w:r>
-      <w:proofErr w:type="spellEnd"/>
-      <w:r>
-        <w:br/>
-      </w:r>
-      <w:proofErr w:type="spellStart"/>
-      <w:r>
-        <w:t>npm</w:t>
-      </w:r>
-      <w:proofErr w:type="spellEnd"/>
-      <w:r>
-        <w:t xml:space="preserve"> install --save express-</w:t>
-      </w:r>
-      <w:proofErr w:type="spellStart"/>
-      <w:r>
-        <w:t>graphql</w:t>
-      </w:r>
-      <w:proofErr w:type="spellEnd"/>
-      <w:r>
-        <w:t xml:space="preserve"> --force</w:t>
-      </w:r>
-      <w:r>
-        <w:br/>
-      </w:r>
-      <w:r>
-        <w:br/>
-      </w:r>
-      <w:r>
+        <w:t>npm i graphql</w:t>
+      </w:r>
+      <w:r>
+        <w:br/>
+      </w:r>
+      <w:r>
+        <w:t>npm install --save express-graphql --force</w:t>
+      </w:r>
+      <w:r>
+        <w:br/>
+      </w:r>
+      <w:r>
+        <w:br/>
+      </w:r>
+      <w:r>
+        <w:rPr>
+          <w:noProof/>
+        </w:rPr>
         <w:lastRenderedPageBreak/>
         <w:drawing>
           <wp:inline distT="0" distB="0" distL="0" distR="0" wp14:anchorId="3F3C5AE2" wp14:editId="097774D0">
@@ -817,44 +670,23 @@
       </w:r>
       <w:r>
         <w:br/>
-        <w:t xml:space="preserve">As you can see, as you install packages, it updates your </w:t>
-      </w:r>
-      <w:proofErr w:type="spellStart"/>
-      <w:r>
-        <w:t>package.json</w:t>
-      </w:r>
-      <w:proofErr w:type="spellEnd"/>
-      <w:r>
-        <w:t xml:space="preserve"> file</w:t>
-      </w:r>
-      <w:r>
-        <w:br/>
-      </w:r>
-      <w:r>
-        <w:br/>
-      </w:r>
-      <w:proofErr w:type="spellStart"/>
-      <w:r>
-        <w:t>Graphql</w:t>
-      </w:r>
-      <w:proofErr w:type="spellEnd"/>
-      <w:r>
-        <w:t xml:space="preserve"> Concepts</w:t>
-      </w:r>
-      <w:r>
-        <w:br/>
-      </w:r>
-      <w:r>
-        <w:br/>
-        <w:t xml:space="preserve">Mutations: This is the same as CRUD (Create, </w:t>
-      </w:r>
-      <w:proofErr w:type="spellStart"/>
-      <w:r>
-        <w:t>Read,Update</w:t>
-      </w:r>
-      <w:proofErr w:type="spellEnd"/>
-      <w:r>
-        <w:t>, Delete)</w:t>
+        <w:t>As you can see, as you install packages, it updates your package.json file</w:t>
+      </w:r>
+      <w:r>
+        <w:br/>
+      </w:r>
+      <w:r>
+        <w:br/>
+      </w:r>
+      <w:r>
+        <w:t>Graphql Concepts</w:t>
+      </w:r>
+      <w:r>
+        <w:br/>
+      </w:r>
+      <w:r>
+        <w:br/>
+        <w:t>Mutations: This is the same as CRUD (Create, Read,Update, Delete)</w:t>
       </w:r>
       <w:r>
         <w:br/>
@@ -871,6 +703,9 @@
         <w:br/>
       </w:r>
       <w:r>
+        <w:rPr>
+          <w:noProof/>
+        </w:rPr>
         <w:lastRenderedPageBreak/>
         <w:drawing>
           <wp:inline distT="0" distB="0" distL="0" distR="0" wp14:anchorId="45CB1D9F" wp14:editId="3175C520">
@@ -927,20 +762,15 @@
       </w:r>
       <w:r>
         <w:br/>
-        <w:t xml:space="preserve">In </w:t>
-      </w:r>
-      <w:proofErr w:type="spellStart"/>
-      <w:r>
-        <w:t>Graphql</w:t>
-      </w:r>
-      <w:proofErr w:type="spellEnd"/>
-      <w:r>
-        <w:t>, you interact with your data by first defining your type(s)</w:t>
-      </w:r>
-      <w:r>
-        <w:br/>
-      </w:r>
-      <w:r>
+        <w:t>In Graphql, you interact with your data by first defining your type(s)</w:t>
+      </w:r>
+      <w:r>
+        <w:br/>
+      </w:r>
+      <w:r>
+        <w:rPr>
+          <w:noProof/>
+        </w:rPr>
         <w:drawing>
           <wp:inline distT="0" distB="0" distL="0" distR="0" wp14:anchorId="63DCD7CC" wp14:editId="2A4F8CF2">
             <wp:extent cx="4372585" cy="2191056"/>
@@ -994,27 +824,7 @@
           <w:sz w:val="32"/>
           <w:szCs w:val="32"/>
         </w:rPr>
-        <w:t xml:space="preserve">Creating the </w:t>
-      </w:r>
-      <w:proofErr w:type="spellStart"/>
-      <w:r>
-        <w:rPr>
-          <w:b/>
-          <w:bCs/>
-          <w:sz w:val="32"/>
-          <w:szCs w:val="32"/>
-        </w:rPr>
-        <w:t>querie</w:t>
-      </w:r>
-      <w:proofErr w:type="spellEnd"/>
-      <w:r>
-        <w:rPr>
-          <w:b/>
-          <w:bCs/>
-          <w:sz w:val="32"/>
-          <w:szCs w:val="32"/>
-        </w:rPr>
-        <w:t>(s)</w:t>
+        <w:t>Creating the querie(s)</w:t>
       </w:r>
       <w:r>
         <w:t xml:space="preserve"> </w:t>
@@ -1030,6 +840,9 @@
         <w:br/>
       </w:r>
       <w:r>
+        <w:rPr>
+          <w:noProof/>
+        </w:rPr>
         <w:drawing>
           <wp:inline distT="0" distB="0" distL="0" distR="0" wp14:anchorId="0ECBF564" wp14:editId="78AB32BA">
             <wp:extent cx="5943600" cy="2201545"/>
@@ -1095,12 +908,31 @@
           <w:sz w:val="28"/>
           <w:szCs w:val="28"/>
         </w:rPr>
-        <w:t>Also explained before, you create (CRUD OPERATIONS)  via “Mutations”</w:t>
-      </w:r>
-      <w:r>
-        <w:br/>
-      </w:r>
-      <w:r>
+        <w:t xml:space="preserve">Also explained before, you create (CRUD </w:t>
+      </w:r>
+      <w:proofErr w:type="gramStart"/>
+      <w:r>
+        <w:rPr>
+          <w:sz w:val="28"/>
+          <w:szCs w:val="28"/>
+        </w:rPr>
+        <w:t>OPERATIONS)  via</w:t>
+      </w:r>
+      <w:proofErr w:type="gramEnd"/>
+      <w:r>
+        <w:rPr>
+          <w:sz w:val="28"/>
+          <w:szCs w:val="28"/>
+        </w:rPr>
+        <w:t xml:space="preserve"> “Mutations”</w:t>
+      </w:r>
+      <w:r>
+        <w:br/>
+      </w:r>
+      <w:r>
+        <w:rPr>
+          <w:noProof/>
+        </w:rPr>
         <w:drawing>
           <wp:inline distT="0" distB="0" distL="0" distR="0" wp14:anchorId="514100C3" wp14:editId="7011F3FC">
             <wp:extent cx="5943600" cy="4081145"/>
@@ -1142,15 +974,7 @@
       </w:r>
       <w:r>
         <w:lastRenderedPageBreak/>
-        <w:t xml:space="preserve">Next, let’s fire up our </w:t>
-      </w:r>
-      <w:proofErr w:type="spellStart"/>
-      <w:r>
-        <w:t>graphql</w:t>
-      </w:r>
-      <w:proofErr w:type="spellEnd"/>
-      <w:r>
-        <w:t xml:space="preserve"> server</w:t>
+        <w:t>Next, let’s fire up our graphql server</w:t>
       </w:r>
       <w:r>
         <w:br/>
@@ -1169,6 +993,15 @@
       <w:r>
         <w:br/>
         <w:t>Then in the browser type:</w:t>
+      </w:r>
+    </w:p>
+    <w:p>
+      <w:r>
+        <w:rPr>
+          <w:sz w:val="24"/>
+          <w:szCs w:val="24"/>
+        </w:rPr>
+        <w:t>Tip: Exposing the GUI for graphiql</w:t>
       </w:r>
       <w:r>
         <w:br/>
@@ -1189,6 +1022,9 @@
     </w:p>
     <w:p>
       <w:r>
+        <w:rPr>
+          <w:noProof/>
+        </w:rPr>
         <w:drawing>
           <wp:inline distT="0" distB="0" distL="0" distR="0" wp14:anchorId="771D3744" wp14:editId="30F07FF3">
             <wp:extent cx="5943600" cy="4691380"/>
@@ -1237,9 +1073,68 @@
       </w:r>
       <w:r>
         <w:br/>
-      </w:r>
-      <w:r>
-        <w:t>This is like using a API test like POSTMAN or any other API tester</w:t>
+        <w:t>This is surfaced up via this entry:</w:t>
+      </w:r>
+      <w:r>
+        <w:br/>
+      </w:r>
+      <w:r>
+        <w:lastRenderedPageBreak/>
+        <w:drawing>
+          <wp:inline distT="0" distB="0" distL="0" distR="0" wp14:anchorId="50EE582A" wp14:editId="1F006D89">
+            <wp:extent cx="5943600" cy="1335405"/>
+            <wp:effectExtent l="0" t="0" r="0" b="0"/>
+            <wp:docPr id="22" name="Picture 22" descr="A screenshot of a computer&#10;&#10;Description automatically generated with medium confidence"/>
+            <wp:cNvGraphicFramePr>
+              <a:graphicFrameLocks xmlns:a="http://schemas.openxmlformats.org/drawingml/2006/main" noChangeAspect="1"/>
+            </wp:cNvGraphicFramePr>
+            <a:graphic xmlns:a="http://schemas.openxmlformats.org/drawingml/2006/main">
+              <a:graphicData uri="http://schemas.openxmlformats.org/drawingml/2006/picture">
+                <pic:pic xmlns:pic="http://schemas.openxmlformats.org/drawingml/2006/picture">
+                  <pic:nvPicPr>
+                    <pic:cNvPr id="22" name="Picture 22" descr="A screenshot of a computer&#10;&#10;Description automatically generated with medium confidence"/>
+                    <pic:cNvPicPr/>
+                  </pic:nvPicPr>
+                  <pic:blipFill>
+                    <a:blip r:embed="rId20"/>
+                    <a:stretch>
+                      <a:fillRect/>
+                    </a:stretch>
+                  </pic:blipFill>
+                  <pic:spPr>
+                    <a:xfrm>
+                      <a:off x="0" y="0"/>
+                      <a:ext cx="5943600" cy="1335405"/>
+                    </a:xfrm>
+                    <a:prstGeom prst="rect">
+                      <a:avLst/>
+                    </a:prstGeom>
+                  </pic:spPr>
+                </pic:pic>
+              </a:graphicData>
+            </a:graphic>
+          </wp:inline>
+        </w:drawing>
+      </w:r>
+      <w:r>
+        <w:br/>
+      </w:r>
+      <w:r>
+        <w:br/>
+      </w:r>
+      <w:r>
+        <w:br/>
+      </w:r>
+      <w:r>
+        <w:t xml:space="preserve">This is like using </w:t>
+      </w:r>
+      <w:proofErr w:type="gramStart"/>
+      <w:r>
+        <w:t>a</w:t>
+      </w:r>
+      <w:proofErr w:type="gramEnd"/>
+      <w:r>
+        <w:t xml:space="preserve"> API test like POSTMAN or any other API tester</w:t>
       </w:r>
       <w:r>
         <w:br/>
@@ -1248,8 +1143,6 @@
         <w:br/>
       </w:r>
     </w:p>
-    <w:p/>
-    <w:p/>
     <w:p>
       <w:r>
         <w:rPr>
@@ -1258,7 +1151,6 @@
           <w:sz w:val="24"/>
           <w:szCs w:val="24"/>
         </w:rPr>
-        <w:lastRenderedPageBreak/>
         <w:t>Tip</w:t>
       </w:r>
       <w:r>
@@ -1276,6 +1168,9 @@
     </w:p>
     <w:p>
       <w:r>
+        <w:rPr>
+          <w:noProof/>
+        </w:rPr>
         <w:drawing>
           <wp:inline distT="0" distB="0" distL="0" distR="0" wp14:anchorId="2606B78C" wp14:editId="6ABC2DC1">
             <wp:extent cx="4753638" cy="2381582"/>
@@ -1292,7 +1187,7 @@
                     <pic:cNvPicPr/>
                   </pic:nvPicPr>
                   <pic:blipFill>
-                    <a:blip r:embed="rId20"/>
+                    <a:blip r:embed="rId21"/>
                     <a:stretch>
                       <a:fillRect/>
                     </a:stretch>
@@ -1330,6 +1225,10 @@
         <w:br/>
       </w:r>
       <w:r>
+        <w:rPr>
+          <w:noProof/>
+        </w:rPr>
+        <w:lastRenderedPageBreak/>
         <w:drawing>
           <wp:inline distT="0" distB="0" distL="0" distR="0" wp14:anchorId="5750CED0" wp14:editId="048CC271">
             <wp:extent cx="5943600" cy="2580640"/>
@@ -1346,7 +1245,7 @@
                     <pic:cNvPicPr/>
                   </pic:nvPicPr>
                   <pic:blipFill>
-                    <a:blip r:embed="rId21"/>
+                    <a:blip r:embed="rId22"/>
                     <a:stretch>
                       <a:fillRect/>
                     </a:stretch>
@@ -1379,7 +1278,9 @@
         <w:br/>
       </w:r>
       <w:r>
-        <w:lastRenderedPageBreak/>
+        <w:rPr>
+          <w:noProof/>
+        </w:rPr>
         <w:drawing>
           <wp:inline distT="0" distB="0" distL="0" distR="0" wp14:anchorId="3EBF6602" wp14:editId="62878547">
             <wp:extent cx="5943600" cy="2852420"/>
@@ -1396,7 +1297,7 @@
                     <pic:cNvPicPr/>
                   </pic:nvPicPr>
                   <pic:blipFill>
-                    <a:blip r:embed="rId22"/>
+                    <a:blip r:embed="rId23"/>
                     <a:stretch>
                       <a:fillRect/>
                     </a:stretch>
@@ -1423,6 +1324,10 @@
         <w:br/>
       </w:r>
       <w:r>
+        <w:rPr>
+          <w:noProof/>
+        </w:rPr>
+        <w:lastRenderedPageBreak/>
         <w:drawing>
           <wp:inline distT="0" distB="0" distL="0" distR="0" wp14:anchorId="3154987A" wp14:editId="253A073C">
             <wp:extent cx="5943600" cy="2360295"/>
@@ -1439,7 +1344,7 @@
                     <pic:cNvPicPr/>
                   </pic:nvPicPr>
                   <pic:blipFill>
-                    <a:blip r:embed="rId23"/>
+                    <a:blip r:embed="rId24"/>
                     <a:stretch>
                       <a:fillRect/>
                     </a:stretch>
@@ -1469,6 +1374,9 @@
     </w:p>
     <w:p>
       <w:r>
+        <w:rPr>
+          <w:noProof/>
+        </w:rPr>
         <w:drawing>
           <wp:inline distT="0" distB="0" distL="0" distR="0" wp14:anchorId="2389E520" wp14:editId="7C27AF20">
             <wp:extent cx="1886213" cy="1514686"/>
@@ -1485,7 +1393,7 @@
                     <pic:cNvPicPr/>
                   </pic:nvPicPr>
                   <pic:blipFill>
-                    <a:blip r:embed="rId24"/>
+                    <a:blip r:embed="rId25"/>
                     <a:stretch>
                       <a:fillRect/>
                     </a:stretch>
@@ -1516,7 +1424,9 @@
         <w:br/>
       </w:r>
       <w:r>
-        <w:lastRenderedPageBreak/>
+        <w:rPr>
+          <w:noProof/>
+        </w:rPr>
         <w:drawing>
           <wp:inline distT="0" distB="0" distL="0" distR="0" wp14:anchorId="23A93AA8" wp14:editId="2E3C09A9">
             <wp:extent cx="4096322" cy="2114845"/>
@@ -1533,7 +1443,7 @@
                     <pic:cNvPicPr/>
                   </pic:nvPicPr>
                   <pic:blipFill>
-                    <a:blip r:embed="rId25"/>
+                    <a:blip r:embed="rId26"/>
                     <a:stretch>
                       <a:fillRect/>
                     </a:stretch>
@@ -1558,15 +1468,7 @@
       </w:r>
       <w:r>
         <w:br/>
-        <w:t>IMPORTANT: The user was added to an “in-memory” instance of the MOCK_DATA file, the actual .</w:t>
-      </w:r>
-      <w:proofErr w:type="spellStart"/>
-      <w:r>
-        <w:t>json</w:t>
-      </w:r>
-      <w:proofErr w:type="spellEnd"/>
-      <w:r>
-        <w:t xml:space="preserve"> file was not modified</w:t>
+        <w:t>IMPORTANT: The user was added to an “in-memory” instance of the MOCK_DATA file, the actual .json file was not modified</w:t>
       </w:r>
       <w:r>
         <w:br/>
@@ -1581,6 +1483,10 @@
         <w:br/>
       </w:r>
       <w:r>
+        <w:rPr>
+          <w:noProof/>
+        </w:rPr>
+        <w:lastRenderedPageBreak/>
         <w:drawing>
           <wp:inline distT="0" distB="0" distL="0" distR="0" wp14:anchorId="7A4B9476" wp14:editId="408B64AF">
             <wp:extent cx="3905795" cy="3696216"/>
@@ -1597,7 +1503,7 @@
                     <pic:cNvPicPr/>
                   </pic:nvPicPr>
                   <pic:blipFill>
-                    <a:blip r:embed="rId26"/>
+                    <a:blip r:embed="rId27"/>
                     <a:stretch>
                       <a:fillRect/>
                     </a:stretch>
@@ -1629,15 +1535,7 @@
       </w:r>
       <w:r>
         <w:br/>
-        <w:t xml:space="preserve">We place our types inside of the </w:t>
-      </w:r>
-      <w:proofErr w:type="spellStart"/>
-      <w:r>
-        <w:t>typdefs</w:t>
-      </w:r>
-      <w:proofErr w:type="spellEnd"/>
-      <w:r>
-        <w:t xml:space="preserve"> folder</w:t>
+        <w:t>We place our types inside of the typdefs folder</w:t>
       </w:r>
       <w:r>
         <w:br/>
@@ -1658,10 +1556,12 @@
         <w:br/>
       </w:r>
       <w:r>
-        <w:lastRenderedPageBreak/>
-        <w:br/>
-      </w:r>
-      <w:r>
+        <w:br/>
+      </w:r>
+      <w:r>
+        <w:rPr>
+          <w:noProof/>
+        </w:rPr>
         <w:drawing>
           <wp:inline distT="0" distB="0" distL="0" distR="0" wp14:anchorId="0B822CB9" wp14:editId="1BFA5C19">
             <wp:extent cx="5525271" cy="504895"/>
@@ -1678,7 +1578,7 @@
                     <pic:cNvPicPr/>
                   </pic:nvPicPr>
                   <pic:blipFill>
-                    <a:blip r:embed="rId27"/>
+                    <a:blip r:embed="rId28"/>
                     <a:stretch>
                       <a:fillRect/>
                     </a:stretch>
@@ -1711,6 +1611,10 @@
     </w:p>
     <w:p>
       <w:r>
+        <w:rPr>
+          <w:noProof/>
+        </w:rPr>
+        <w:lastRenderedPageBreak/>
         <w:drawing>
           <wp:inline distT="0" distB="0" distL="0" distR="0" wp14:anchorId="64BAAE0D" wp14:editId="6603BF95">
             <wp:extent cx="5943600" cy="3253105"/>
@@ -1727,7 +1631,7 @@
                     <pic:cNvPicPr/>
                   </pic:nvPicPr>
                   <pic:blipFill>
-                    <a:blip r:embed="rId28"/>
+                    <a:blip r:embed="rId29"/>
                     <a:stretch>
                       <a:fillRect/>
                     </a:stretch>
@@ -1758,6 +1662,387 @@
       </w:r>
       <w:r>
         <w:br/>
+      </w:r>
+      <w:r>
+        <w:rPr>
+          <w:sz w:val="24"/>
+          <w:szCs w:val="24"/>
+        </w:rPr>
+        <w:t>Tip: Fetching MongoDB Data with graphql</w:t>
+      </w:r>
+      <w:r>
+        <w:rPr>
+          <w:sz w:val="24"/>
+          <w:szCs w:val="24"/>
+        </w:rPr>
+        <w:br/>
+        <w:t>It was super easy, I just leveraged my code from my assetmgmt service using mongo express, connected to mongoDB, created my models and schema for graphql, then just did a mongodb call to grab travel records. The resolve function in your RootQuery method where you create your queries takes the data argument as it’s return.</w:t>
+      </w:r>
+      <w:r>
+        <w:rPr>
+          <w:sz w:val="24"/>
+          <w:szCs w:val="24"/>
+        </w:rPr>
+        <w:br/>
+      </w:r>
+      <w:r>
+        <w:rPr>
+          <w:sz w:val="24"/>
+          <w:szCs w:val="24"/>
+        </w:rPr>
+        <w:drawing>
+          <wp:inline distT="0" distB="0" distL="0" distR="0" wp14:anchorId="410AD0B5" wp14:editId="56F58120">
+            <wp:extent cx="3839111" cy="2572109"/>
+            <wp:effectExtent l="0" t="0" r="9525" b="0"/>
+            <wp:docPr id="29" name="Picture 29" descr="A screenshot of a computer&#10;&#10;Description automatically generated with medium confidence"/>
+            <wp:cNvGraphicFramePr>
+              <a:graphicFrameLocks xmlns:a="http://schemas.openxmlformats.org/drawingml/2006/main" noChangeAspect="1"/>
+            </wp:cNvGraphicFramePr>
+            <a:graphic xmlns:a="http://schemas.openxmlformats.org/drawingml/2006/main">
+              <a:graphicData uri="http://schemas.openxmlformats.org/drawingml/2006/picture">
+                <pic:pic xmlns:pic="http://schemas.openxmlformats.org/drawingml/2006/picture">
+                  <pic:nvPicPr>
+                    <pic:cNvPr id="29" name="Picture 29" descr="A screenshot of a computer&#10;&#10;Description automatically generated with medium confidence"/>
+                    <pic:cNvPicPr/>
+                  </pic:nvPicPr>
+                  <pic:blipFill>
+                    <a:blip r:embed="rId30"/>
+                    <a:stretch>
+                      <a:fillRect/>
+                    </a:stretch>
+                  </pic:blipFill>
+                  <pic:spPr>
+                    <a:xfrm>
+                      <a:off x="0" y="0"/>
+                      <a:ext cx="3839111" cy="2572109"/>
+                    </a:xfrm>
+                    <a:prstGeom prst="rect">
+                      <a:avLst/>
+                    </a:prstGeom>
+                  </pic:spPr>
+                </pic:pic>
+              </a:graphicData>
+            </a:graphic>
+          </wp:inline>
+        </w:drawing>
+      </w:r>
+      <w:r>
+        <w:rPr>
+          <w:sz w:val="24"/>
+          <w:szCs w:val="24"/>
+        </w:rPr>
+        <w:br/>
+      </w:r>
+      <w:r>
+        <w:lastRenderedPageBreak/>
+        <w:drawing>
+          <wp:inline distT="0" distB="0" distL="0" distR="0" wp14:anchorId="3D247F7F" wp14:editId="3C3BED99">
+            <wp:extent cx="4010585" cy="4667901"/>
+            <wp:effectExtent l="0" t="0" r="9525" b="0"/>
+            <wp:docPr id="23" name="Picture 23" descr="Graphical user interface, text, application&#10;&#10;Description automatically generated"/>
+            <wp:cNvGraphicFramePr>
+              <a:graphicFrameLocks xmlns:a="http://schemas.openxmlformats.org/drawingml/2006/main" noChangeAspect="1"/>
+            </wp:cNvGraphicFramePr>
+            <a:graphic xmlns:a="http://schemas.openxmlformats.org/drawingml/2006/main">
+              <a:graphicData uri="http://schemas.openxmlformats.org/drawingml/2006/picture">
+                <pic:pic xmlns:pic="http://schemas.openxmlformats.org/drawingml/2006/picture">
+                  <pic:nvPicPr>
+                    <pic:cNvPr id="23" name="Picture 23" descr="Graphical user interface, text, application&#10;&#10;Description automatically generated"/>
+                    <pic:cNvPicPr/>
+                  </pic:nvPicPr>
+                  <pic:blipFill>
+                    <a:blip r:embed="rId31"/>
+                    <a:stretch>
+                      <a:fillRect/>
+                    </a:stretch>
+                  </pic:blipFill>
+                  <pic:spPr>
+                    <a:xfrm>
+                      <a:off x="0" y="0"/>
+                      <a:ext cx="4010585" cy="4667901"/>
+                    </a:xfrm>
+                    <a:prstGeom prst="rect">
+                      <a:avLst/>
+                    </a:prstGeom>
+                  </pic:spPr>
+                </pic:pic>
+              </a:graphicData>
+            </a:graphic>
+          </wp:inline>
+        </w:drawing>
+      </w:r>
+      <w:r>
+        <w:rPr>
+          <w:sz w:val="24"/>
+          <w:szCs w:val="24"/>
+        </w:rPr>
+        <w:br/>
+      </w:r>
+      <w:r>
+        <w:rPr>
+          <w:sz w:val="24"/>
+          <w:szCs w:val="24"/>
+        </w:rPr>
+        <w:br/>
+      </w:r>
+      <w:r>
+        <w:drawing>
+          <wp:inline distT="0" distB="0" distL="0" distR="0" wp14:anchorId="61BC8523" wp14:editId="3FD6C450">
+            <wp:extent cx="5943600" cy="3272155"/>
+            <wp:effectExtent l="0" t="0" r="0" b="4445"/>
+            <wp:docPr id="24" name="Picture 24" descr="Graphical user interface, text&#10;&#10;Description automatically generated"/>
+            <wp:cNvGraphicFramePr>
+              <a:graphicFrameLocks xmlns:a="http://schemas.openxmlformats.org/drawingml/2006/main" noChangeAspect="1"/>
+            </wp:cNvGraphicFramePr>
+            <a:graphic xmlns:a="http://schemas.openxmlformats.org/drawingml/2006/main">
+              <a:graphicData uri="http://schemas.openxmlformats.org/drawingml/2006/picture">
+                <pic:pic xmlns:pic="http://schemas.openxmlformats.org/drawingml/2006/picture">
+                  <pic:nvPicPr>
+                    <pic:cNvPr id="24" name="Picture 24" descr="Graphical user interface, text&#10;&#10;Description automatically generated"/>
+                    <pic:cNvPicPr/>
+                  </pic:nvPicPr>
+                  <pic:blipFill>
+                    <a:blip r:embed="rId32"/>
+                    <a:stretch>
+                      <a:fillRect/>
+                    </a:stretch>
+                  </pic:blipFill>
+                  <pic:spPr>
+                    <a:xfrm>
+                      <a:off x="0" y="0"/>
+                      <a:ext cx="5943600" cy="3272155"/>
+                    </a:xfrm>
+                    <a:prstGeom prst="rect">
+                      <a:avLst/>
+                    </a:prstGeom>
+                  </pic:spPr>
+                </pic:pic>
+              </a:graphicData>
+            </a:graphic>
+          </wp:inline>
+        </w:drawing>
+      </w:r>
+      <w:r>
+        <w:rPr>
+          <w:sz w:val="24"/>
+          <w:szCs w:val="24"/>
+        </w:rPr>
+        <w:br/>
+      </w:r>
+      <w:r>
+        <w:rPr>
+          <w:sz w:val="24"/>
+          <w:szCs w:val="24"/>
+        </w:rPr>
+        <w:lastRenderedPageBreak/>
+        <w:br/>
+      </w:r>
+      <w:r>
+        <w:drawing>
+          <wp:inline distT="0" distB="0" distL="0" distR="0" wp14:anchorId="10978E26" wp14:editId="5D7E9BEA">
+            <wp:extent cx="5943600" cy="2724785"/>
+            <wp:effectExtent l="0" t="0" r="0" b="0"/>
+            <wp:docPr id="25" name="Picture 25" descr="Text&#10;&#10;Description automatically generated"/>
+            <wp:cNvGraphicFramePr>
+              <a:graphicFrameLocks xmlns:a="http://schemas.openxmlformats.org/drawingml/2006/main" noChangeAspect="1"/>
+            </wp:cNvGraphicFramePr>
+            <a:graphic xmlns:a="http://schemas.openxmlformats.org/drawingml/2006/main">
+              <a:graphicData uri="http://schemas.openxmlformats.org/drawingml/2006/picture">
+                <pic:pic xmlns:pic="http://schemas.openxmlformats.org/drawingml/2006/picture">
+                  <pic:nvPicPr>
+                    <pic:cNvPr id="25" name="Picture 25" descr="Text&#10;&#10;Description automatically generated"/>
+                    <pic:cNvPicPr/>
+                  </pic:nvPicPr>
+                  <pic:blipFill>
+                    <a:blip r:embed="rId33"/>
+                    <a:stretch>
+                      <a:fillRect/>
+                    </a:stretch>
+                  </pic:blipFill>
+                  <pic:spPr>
+                    <a:xfrm>
+                      <a:off x="0" y="0"/>
+                      <a:ext cx="5943600" cy="2724785"/>
+                    </a:xfrm>
+                    <a:prstGeom prst="rect">
+                      <a:avLst/>
+                    </a:prstGeom>
+                  </pic:spPr>
+                </pic:pic>
+              </a:graphicData>
+            </a:graphic>
+          </wp:inline>
+        </w:drawing>
+      </w:r>
+      <w:r>
+        <w:rPr>
+          <w:sz w:val="24"/>
+          <w:szCs w:val="24"/>
+        </w:rPr>
+        <w:br/>
+      </w:r>
+      <w:r>
+        <w:rPr>
+          <w:sz w:val="24"/>
+          <w:szCs w:val="24"/>
+        </w:rPr>
+        <w:br/>
+      </w:r>
+      <w:r>
+        <w:drawing>
+          <wp:inline distT="0" distB="0" distL="0" distR="0" wp14:anchorId="769C22BF" wp14:editId="49F21DC5">
+            <wp:extent cx="5943600" cy="3986530"/>
+            <wp:effectExtent l="0" t="0" r="0" b="0"/>
+            <wp:docPr id="26" name="Picture 26" descr="Text&#10;&#10;Description automatically generated"/>
+            <wp:cNvGraphicFramePr>
+              <a:graphicFrameLocks xmlns:a="http://schemas.openxmlformats.org/drawingml/2006/main" noChangeAspect="1"/>
+            </wp:cNvGraphicFramePr>
+            <a:graphic xmlns:a="http://schemas.openxmlformats.org/drawingml/2006/main">
+              <a:graphicData uri="http://schemas.openxmlformats.org/drawingml/2006/picture">
+                <pic:pic xmlns:pic="http://schemas.openxmlformats.org/drawingml/2006/picture">
+                  <pic:nvPicPr>
+                    <pic:cNvPr id="26" name="Picture 26" descr="Text&#10;&#10;Description automatically generated"/>
+                    <pic:cNvPicPr/>
+                  </pic:nvPicPr>
+                  <pic:blipFill>
+                    <a:blip r:embed="rId34"/>
+                    <a:stretch>
+                      <a:fillRect/>
+                    </a:stretch>
+                  </pic:blipFill>
+                  <pic:spPr>
+                    <a:xfrm>
+                      <a:off x="0" y="0"/>
+                      <a:ext cx="5943600" cy="3986530"/>
+                    </a:xfrm>
+                    <a:prstGeom prst="rect">
+                      <a:avLst/>
+                    </a:prstGeom>
+                  </pic:spPr>
+                </pic:pic>
+              </a:graphicData>
+            </a:graphic>
+          </wp:inline>
+        </w:drawing>
+      </w:r>
+      <w:r>
+        <w:rPr>
+          <w:sz w:val="24"/>
+          <w:szCs w:val="24"/>
+        </w:rPr>
+        <w:br/>
+      </w:r>
+      <w:r>
+        <w:rPr>
+          <w:sz w:val="24"/>
+          <w:szCs w:val="24"/>
+        </w:rPr>
+        <w:br/>
+      </w:r>
+      <w:r>
+        <w:lastRenderedPageBreak/>
+        <w:drawing>
+          <wp:inline distT="0" distB="0" distL="0" distR="0" wp14:anchorId="710E9ED4" wp14:editId="1067D917">
+            <wp:extent cx="5943600" cy="5008245"/>
+            <wp:effectExtent l="0" t="0" r="0" b="1905"/>
+            <wp:docPr id="27" name="Picture 27" descr="Text&#10;&#10;Description automatically generated"/>
+            <wp:cNvGraphicFramePr>
+              <a:graphicFrameLocks xmlns:a="http://schemas.openxmlformats.org/drawingml/2006/main" noChangeAspect="1"/>
+            </wp:cNvGraphicFramePr>
+            <a:graphic xmlns:a="http://schemas.openxmlformats.org/drawingml/2006/main">
+              <a:graphicData uri="http://schemas.openxmlformats.org/drawingml/2006/picture">
+                <pic:pic xmlns:pic="http://schemas.openxmlformats.org/drawingml/2006/picture">
+                  <pic:nvPicPr>
+                    <pic:cNvPr id="27" name="Picture 27" descr="Text&#10;&#10;Description automatically generated"/>
+                    <pic:cNvPicPr/>
+                  </pic:nvPicPr>
+                  <pic:blipFill>
+                    <a:blip r:embed="rId35"/>
+                    <a:stretch>
+                      <a:fillRect/>
+                    </a:stretch>
+                  </pic:blipFill>
+                  <pic:spPr>
+                    <a:xfrm>
+                      <a:off x="0" y="0"/>
+                      <a:ext cx="5943600" cy="5008245"/>
+                    </a:xfrm>
+                    <a:prstGeom prst="rect">
+                      <a:avLst/>
+                    </a:prstGeom>
+                  </pic:spPr>
+                </pic:pic>
+              </a:graphicData>
+            </a:graphic>
+          </wp:inline>
+        </w:drawing>
+      </w:r>
+      <w:r>
+        <w:rPr>
+          <w:sz w:val="24"/>
+          <w:szCs w:val="24"/>
+        </w:rPr>
+        <w:br/>
+      </w:r>
+      <w:r>
+        <w:rPr>
+          <w:sz w:val="24"/>
+          <w:szCs w:val="24"/>
+        </w:rPr>
+        <w:br/>
+      </w:r>
+      <w:r>
+        <w:lastRenderedPageBreak/>
+        <w:drawing>
+          <wp:inline distT="0" distB="0" distL="0" distR="0" wp14:anchorId="189ACE86" wp14:editId="3116863C">
+            <wp:extent cx="5943600" cy="4499610"/>
+            <wp:effectExtent l="0" t="0" r="0" b="0"/>
+            <wp:docPr id="28" name="Picture 28" descr="Graphical user interface, text&#10;&#10;Description automatically generated"/>
+            <wp:cNvGraphicFramePr>
+              <a:graphicFrameLocks xmlns:a="http://schemas.openxmlformats.org/drawingml/2006/main" noChangeAspect="1"/>
+            </wp:cNvGraphicFramePr>
+            <a:graphic xmlns:a="http://schemas.openxmlformats.org/drawingml/2006/main">
+              <a:graphicData uri="http://schemas.openxmlformats.org/drawingml/2006/picture">
+                <pic:pic xmlns:pic="http://schemas.openxmlformats.org/drawingml/2006/picture">
+                  <pic:nvPicPr>
+                    <pic:cNvPr id="28" name="Picture 28" descr="Graphical user interface, text&#10;&#10;Description automatically generated"/>
+                    <pic:cNvPicPr/>
+                  </pic:nvPicPr>
+                  <pic:blipFill>
+                    <a:blip r:embed="rId36"/>
+                    <a:stretch>
+                      <a:fillRect/>
+                    </a:stretch>
+                  </pic:blipFill>
+                  <pic:spPr>
+                    <a:xfrm>
+                      <a:off x="0" y="0"/>
+                      <a:ext cx="5943600" cy="4499610"/>
+                    </a:xfrm>
+                    <a:prstGeom prst="rect">
+                      <a:avLst/>
+                    </a:prstGeom>
+                  </pic:spPr>
+                </pic:pic>
+              </a:graphicData>
+            </a:graphic>
+          </wp:inline>
+        </w:drawing>
+      </w:r>
+      <w:r>
+        <w:rPr>
+          <w:sz w:val="24"/>
+          <w:szCs w:val="24"/>
+        </w:rPr>
+        <w:br/>
+      </w:r>
+      <w:r>
+        <w:rPr>
+          <w:sz w:val="24"/>
+          <w:szCs w:val="24"/>
+        </w:rPr>
+        <w:br/>
+        <w:t>AND IT WORKS!!!!</w:t>
       </w:r>
       <w:r>
         <w:br/>

</xml_diff>